<commit_message>
Script BDD correcciones 16/03/2021
</commit_message>
<xml_diff>
--- a/BDD/RELACIONAL.docx
+++ b/BDD/RELACIONAL.docx
@@ -2,9 +2,9 @@
 <file path=word/document.xml><?xml version="1.0" encoding="utf-8"?>
 <w:document xmlns:wpc="http://schemas.microsoft.com/office/word/2010/wordprocessingCanvas" xmlns:cx="http://schemas.microsoft.com/office/drawing/2014/chartex" xmlns:mc="http://schemas.openxmlformats.org/markup-compatibility/2006" xmlns:o="urn:schemas-microsoft-com:office:office" xmlns:r="http://schemas.openxmlformats.org/officeDocument/2006/relationships" xmlns:m="http://schemas.openxmlformats.org/officeDocument/2006/math" xmlns:v="urn:schemas-microsoft-com:vml" xmlns:wp14="http://schemas.microsoft.com/office/word/2010/wordprocessingDrawing" xmlns:wp="http://schemas.openxmlformats.org/drawingml/2006/wordprocessingDrawing" xmlns:w10="urn:schemas-microsoft-com:office:word" xmlns:w="http://schemas.openxmlformats.org/wordprocessingml/2006/main" xmlns:w14="http://schemas.microsoft.com/office/word/2010/wordml" xmlns:w15="http://schemas.microsoft.com/office/word/2012/wordml" xmlns:w16se="http://schemas.microsoft.com/office/word/2015/wordml/symex" xmlns:wpg="http://schemas.microsoft.com/office/word/2010/wordprocessingGroup" xmlns:wpi="http://schemas.microsoft.com/office/word/2010/wordprocessingInk" xmlns:wne="http://schemas.microsoft.com/office/word/2006/wordml" xmlns:wps="http://schemas.microsoft.com/office/word/2010/wordprocessingShape" mc:Ignorable="w14 w15 w16se wp14">
   <w:body>
+    <w:bookmarkStart w:id="0" w:name="_heading=h.gjdgxs" w:colFirst="0" w:colLast="0"/>
+    <w:bookmarkEnd w:id="0"/>
     <w:p>
-      <w:bookmarkStart w:id="0" w:name="_heading=h.gjdgxs" w:colFirst="0" w:colLast="0"/>
-      <w:bookmarkEnd w:id="0"/>
       <w:r>
         <w:rPr>
           <w:noProof/>
@@ -146,7 +146,7 @@
               </wp:anchor>
             </w:drawing>
           </mc:Choice>
-          <mc:Fallback xmlns:dgm="http://schemas.openxmlformats.org/drawingml/2006/diagram" xmlns:lc="http://schemas.openxmlformats.org/drawingml/2006/lockedCanvas" xmlns:c="http://schemas.openxmlformats.org/drawingml/2006/chart" xmlns:pic="http://schemas.openxmlformats.org/drawingml/2006/picture" xmlns:a="http://schemas.openxmlformats.org/drawingml/2006/main" xmlns:sl="http://schemas.openxmlformats.org/schemaLibrary/2006/main">
+          <mc:Fallback xmlns:sl="http://schemas.openxmlformats.org/schemaLibrary/2006/main" xmlns:a="http://schemas.openxmlformats.org/drawingml/2006/main" xmlns:pic="http://schemas.openxmlformats.org/drawingml/2006/picture" xmlns:c="http://schemas.openxmlformats.org/drawingml/2006/chart" xmlns:lc="http://schemas.openxmlformats.org/drawingml/2006/lockedCanvas" xmlns:dgm="http://schemas.openxmlformats.org/drawingml/2006/diagram">
             <w:drawing>
               <wp:anchor allowOverlap="1" behindDoc="0" distB="0" distT="0" distL="114300" distR="114300" hidden="0" layoutInCell="1" locked="0" relativeHeight="0" simplePos="0">
                 <wp:simplePos x="0" y="0"/>
@@ -263,7 +263,7 @@
               </wp:anchor>
             </w:drawing>
           </mc:Choice>
-          <mc:Fallback xmlns:dgm="http://schemas.openxmlformats.org/drawingml/2006/diagram" xmlns:lc="http://schemas.openxmlformats.org/drawingml/2006/lockedCanvas" xmlns:c="http://schemas.openxmlformats.org/drawingml/2006/chart" xmlns:pic="http://schemas.openxmlformats.org/drawingml/2006/picture" xmlns:a="http://schemas.openxmlformats.org/drawingml/2006/main" xmlns:sl="http://schemas.openxmlformats.org/schemaLibrary/2006/main">
+          <mc:Fallback xmlns:sl="http://schemas.openxmlformats.org/schemaLibrary/2006/main" xmlns:a="http://schemas.openxmlformats.org/drawingml/2006/main" xmlns:pic="http://schemas.openxmlformats.org/drawingml/2006/picture" xmlns:c="http://schemas.openxmlformats.org/drawingml/2006/chart" xmlns:lc="http://schemas.openxmlformats.org/drawingml/2006/lockedCanvas" xmlns:dgm="http://schemas.openxmlformats.org/drawingml/2006/diagram">
             <w:drawing>
               <wp:anchor allowOverlap="1" behindDoc="0" distB="0" distT="0" distL="114300" distR="114300" hidden="0" layoutInCell="1" locked="0" relativeHeight="0" simplePos="0">
                 <wp:simplePos x="0" y="0"/>
@@ -371,7 +371,7 @@
               </wp:anchor>
             </w:drawing>
           </mc:Choice>
-          <mc:Fallback xmlns:dgm="http://schemas.openxmlformats.org/drawingml/2006/diagram" xmlns:lc="http://schemas.openxmlformats.org/drawingml/2006/lockedCanvas" xmlns:c="http://schemas.openxmlformats.org/drawingml/2006/chart" xmlns:pic="http://schemas.openxmlformats.org/drawingml/2006/picture" xmlns:a="http://schemas.openxmlformats.org/drawingml/2006/main" xmlns:sl="http://schemas.openxmlformats.org/schemaLibrary/2006/main">
+          <mc:Fallback xmlns:sl="http://schemas.openxmlformats.org/schemaLibrary/2006/main" xmlns:a="http://schemas.openxmlformats.org/drawingml/2006/main" xmlns:pic="http://schemas.openxmlformats.org/drawingml/2006/picture" xmlns:c="http://schemas.openxmlformats.org/drawingml/2006/chart" xmlns:lc="http://schemas.openxmlformats.org/drawingml/2006/lockedCanvas" xmlns:dgm="http://schemas.openxmlformats.org/drawingml/2006/diagram">
             <w:drawing>
               <wp:anchor allowOverlap="1" behindDoc="0" distB="0" distT="0" distL="114300" distR="114300" hidden="0" layoutInCell="1" locked="0" relativeHeight="0" simplePos="0">
                 <wp:simplePos x="0" y="0"/>
@@ -436,8 +436,16 @@
         <w:t>Código</w:t>
       </w:r>
       <w:r>
-        <w:t>, Cantidad)</w:t>
-      </w:r>
+        <w:t>, Cantidad</w:t>
+      </w:r>
+      <w:r>
+        <w:t>, PVP</w:t>
+      </w:r>
+      <w:r>
+        <w:t>)</w:t>
+      </w:r>
+      <w:bookmarkStart w:id="1" w:name="_GoBack"/>
+      <w:bookmarkEnd w:id="1"/>
       <w:r>
         <w:rPr>
           <w:noProof/>
@@ -445,7 +453,7 @@
         <mc:AlternateContent>
           <mc:Choice Requires="wpg">
             <w:drawing>
-              <wp:anchor distT="0" distB="0" distL="114300" distR="114300" simplePos="0" relativeHeight="251661312" behindDoc="0" locked="0" layoutInCell="1" hidden="0" allowOverlap="1">
+              <wp:anchor distT="0" distB="0" distL="114300" distR="114300" simplePos="0" relativeHeight="251661312" behindDoc="0" locked="0" layoutInCell="1" hidden="0" allowOverlap="1" wp14:anchorId="163D3EC4" wp14:editId="469D92C3">
                 <wp:simplePos x="0" y="0"/>
                 <wp:positionH relativeFrom="column">
                   <wp:posOffset>838200</wp:posOffset>
@@ -488,7 +496,7 @@
               </wp:anchor>
             </w:drawing>
           </mc:Choice>
-          <mc:Fallback xmlns:dgm="http://schemas.openxmlformats.org/drawingml/2006/diagram" xmlns:lc="http://schemas.openxmlformats.org/drawingml/2006/lockedCanvas" xmlns:c="http://schemas.openxmlformats.org/drawingml/2006/chart" xmlns:pic="http://schemas.openxmlformats.org/drawingml/2006/picture" xmlns:a="http://schemas.openxmlformats.org/drawingml/2006/main" xmlns:sl="http://schemas.openxmlformats.org/schemaLibrary/2006/main">
+          <mc:Fallback xmlns:sl="http://schemas.openxmlformats.org/schemaLibrary/2006/main" xmlns:a="http://schemas.openxmlformats.org/drawingml/2006/main" xmlns:pic="http://schemas.openxmlformats.org/drawingml/2006/picture" xmlns:c="http://schemas.openxmlformats.org/drawingml/2006/chart" xmlns:lc="http://schemas.openxmlformats.org/drawingml/2006/lockedCanvas" xmlns:dgm="http://schemas.openxmlformats.org/drawingml/2006/diagram">
             <w:drawing>
               <wp:anchor allowOverlap="1" behindDoc="0" distB="0" distT="0" distL="114300" distR="114300" hidden="0" layoutInCell="1" locked="0" relativeHeight="0" simplePos="0">
                 <wp:simplePos x="0" y="0"/>
@@ -541,7 +549,7 @@
         <mc:AlternateContent>
           <mc:Choice Requires="wps">
             <w:drawing>
-              <wp:anchor distT="0" distB="0" distL="114300" distR="114300" simplePos="0" relativeHeight="251671552" behindDoc="0" locked="0" layoutInCell="1" allowOverlap="1">
+              <wp:anchor distT="0" distB="0" distL="114300" distR="114300" simplePos="0" relativeHeight="251671552" behindDoc="0" locked="0" layoutInCell="1" allowOverlap="1" wp14:anchorId="08F9B6C4" wp14:editId="6EE5414F">
                 <wp:simplePos x="0" y="0"/>
                 <wp:positionH relativeFrom="column">
                   <wp:posOffset>977265</wp:posOffset>
@@ -590,12 +598,29 @@
                     </wps:wsp>
                   </a:graphicData>
                 </a:graphic>
+                <wp14:sizeRelH relativeFrom="margin">
+                  <wp14:pctWidth>0</wp14:pctWidth>
+                </wp14:sizeRelH>
+                <wp14:sizeRelV relativeFrom="margin">
+                  <wp14:pctHeight>0</wp14:pctHeight>
+                </wp14:sizeRelV>
               </wp:anchor>
             </w:drawing>
           </mc:Choice>
           <mc:Fallback>
             <w:pict>
-              <v:shape w14:anchorId="2B1648AB" id="Conector angular 16" o:spid="_x0000_s1026" type="#_x0000_t34" style="position:absolute;margin-left:76.95pt;margin-top:15.45pt;width:31.5pt;height:189pt;flip:x y;z-index:251671552;visibility:visible;mso-wrap-style:square;mso-wrap-distance-left:9pt;mso-wrap-distance-top:0;mso-wrap-distance-right:9pt;mso-wrap-distance-bottom:0;mso-position-horizontal:absolute;mso-position-horizontal-relative:text;mso-position-vertical:absolute;mso-position-vertical-relative:text" o:gfxdata="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" adj="90514" strokecolor="#5b9bd5 [3204]" strokeweight=".5pt">
+              <v:shapetype w14:anchorId="1201AD5C" id="_x0000_t34" coordsize="21600,21600" o:spt="34" o:oned="t" adj="10800" path="m,l@0,0@0,21600,21600,21600e" filled="f">
+                <v:stroke joinstyle="miter"/>
+                <v:formulas>
+                  <v:f eqn="val #0"/>
+                </v:formulas>
+                <v:path arrowok="t" fillok="f" o:connecttype="none"/>
+                <v:handles>
+                  <v:h position="#0,center"/>
+                </v:handles>
+                <o:lock v:ext="edit" shapetype="t"/>
+              </v:shapetype>
+              <v:shape id="Conector angular 16" o:spid="_x0000_s1026" type="#_x0000_t34" style="position:absolute;margin-left:76.95pt;margin-top:15.45pt;width:31.5pt;height:189pt;flip:x y;z-index:251671552;visibility:visible;mso-wrap-style:square;mso-width-percent:0;mso-height-percent:0;mso-wrap-distance-left:9pt;mso-wrap-distance-top:0;mso-wrap-distance-right:9pt;mso-wrap-distance-bottom:0;mso-position-horizontal:absolute;mso-position-horizontal-relative:text;mso-position-vertical:absolute;mso-position-vertical-relative:text;mso-width-percent:0;mso-height-percent:0;mso-width-relative:margin;mso-height-relative:margin" o:gfxdata="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" adj="90514" strokecolor="#5b9bd5 [3204]" strokeweight=".5pt">
                 <v:stroke endarrow="block"/>
               </v:shape>
             </w:pict>
@@ -658,12 +683,18 @@
                     </wps:wsp>
                   </a:graphicData>
                 </a:graphic>
+                <wp14:sizeRelH relativeFrom="margin">
+                  <wp14:pctWidth>0</wp14:pctWidth>
+                </wp14:sizeRelH>
+                <wp14:sizeRelV relativeFrom="margin">
+                  <wp14:pctHeight>0</wp14:pctHeight>
+                </wp14:sizeRelV>
               </wp:anchor>
             </w:drawing>
           </mc:Choice>
           <mc:Fallback>
             <w:pict>
-              <v:shape w14:anchorId="48B30289" id="Conector angular 2" o:spid="_x0000_s1026" type="#_x0000_t34" style="position:absolute;margin-left:64.2pt;margin-top:15.45pt;width:7.5pt;height:54pt;flip:y;z-index:251664384;visibility:visible;mso-wrap-style:square;mso-wrap-distance-left:9pt;mso-wrap-distance-top:0;mso-wrap-distance-right:9pt;mso-wrap-distance-bottom:0;mso-position-horizontal:absolute;mso-position-horizontal-relative:text;mso-position-vertical:absolute;mso-position-vertical-relative:text" o:gfxdata="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" adj="-233280" strokecolor="#5b9bd5 [3204]" strokeweight=".5pt">
+              <v:shape w14:anchorId="312826D6" id="Conector angular 2" o:spid="_x0000_s1026" type="#_x0000_t34" style="position:absolute;margin-left:64.2pt;margin-top:15.45pt;width:7.5pt;height:54pt;flip:y;z-index:251664384;visibility:visible;mso-wrap-style:square;mso-width-percent:0;mso-height-percent:0;mso-wrap-distance-left:9pt;mso-wrap-distance-top:0;mso-wrap-distance-right:9pt;mso-wrap-distance-bottom:0;mso-position-horizontal:absolute;mso-position-horizontal-relative:text;mso-position-vertical:absolute;mso-position-vertical-relative:text;mso-width-percent:0;mso-height-percent:0;mso-width-relative:margin;mso-height-relative:margin" o:gfxdata="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" adj="-233280" strokecolor="#5b9bd5 [3204]" strokeweight=".5pt">
                 <v:stroke endarrow="block"/>
               </v:shape>
             </w:pict>
@@ -687,9 +718,9 @@
           <w:noProof/>
         </w:rPr>
         <mc:AlternateContent>
-          <mc:Choice Requires="wpg">
+          <mc:Choice Requires="wps">
             <w:drawing>
-              <wp:anchor distT="0" distB="0" distL="114300" distR="114300" simplePos="0" relativeHeight="251662336" behindDoc="0" locked="0" layoutInCell="1" hidden="0" allowOverlap="1">
+              <wp:anchor distT="0" distB="0" distL="114300" distR="114300" simplePos="0" relativeHeight="251662336" behindDoc="0" locked="0" layoutInCell="1" hidden="0" allowOverlap="1" wp14:anchorId="134D6EF5" wp14:editId="1CA669A0">
                 <wp:simplePos x="0" y="0"/>
                 <wp:positionH relativeFrom="column">
                   <wp:posOffset>647700</wp:posOffset>
@@ -734,47 +765,12 @@
               </wp:anchor>
             </w:drawing>
           </mc:Choice>
-          <mc:Fallback xmlns:dgm="http://schemas.openxmlformats.org/drawingml/2006/diagram" xmlns:lc="http://schemas.openxmlformats.org/drawingml/2006/lockedCanvas" xmlns:c="http://schemas.openxmlformats.org/drawingml/2006/chart" xmlns:pic="http://schemas.openxmlformats.org/drawingml/2006/picture" xmlns:a="http://schemas.openxmlformats.org/drawingml/2006/main" xmlns:sl="http://schemas.openxmlformats.org/schemaLibrary/2006/main">
-            <w:drawing>
-              <wp:anchor allowOverlap="1" behindDoc="0" distB="0" distT="0" distL="114300" distR="114300" hidden="0" layoutInCell="1" locked="0" relativeHeight="0" simplePos="0">
-                <wp:simplePos x="0" y="0"/>
-                <wp:positionH relativeFrom="column">
-                  <wp:posOffset>647700</wp:posOffset>
-                </wp:positionH>
-                <wp:positionV relativeFrom="paragraph">
-                  <wp:posOffset>203200</wp:posOffset>
-                </wp:positionV>
-                <wp:extent cx="323850" cy="352425"/>
-                <wp:effectExtent b="0" l="0" r="0" t="0"/>
-                <wp:wrapNone/>
-                <wp:docPr id="12" name="image4.png"/>
-                <a:graphic>
-                  <a:graphicData uri="http://schemas.openxmlformats.org/drawingml/2006/picture">
-                    <pic:pic>
-                      <pic:nvPicPr>
-                        <pic:cNvPr id="0" name="image4.png"/>
-                        <pic:cNvPicPr preferRelativeResize="0"/>
-                      </pic:nvPicPr>
-                      <pic:blipFill>
-                        <a:blip r:embed="rId11"/>
-                        <a:srcRect/>
-                        <a:stretch>
-                          <a:fillRect/>
-                        </a:stretch>
-                      </pic:blipFill>
-                      <pic:spPr>
-                        <a:xfrm>
-                          <a:off x="0" y="0"/>
-                          <a:ext cx="323850" cy="352425"/>
-                        </a:xfrm>
-                        <a:prstGeom prst="rect"/>
-                        <a:ln/>
-                      </pic:spPr>
-                    </pic:pic>
-                  </a:graphicData>
-                </a:graphic>
-              </wp:anchor>
-            </w:drawing>
+          <mc:Fallback>
+            <w:pict>
+              <v:shape w14:anchorId="4B591093" id="Conector angular 12" o:spid="_x0000_s1026" type="#_x0000_t34" style="position:absolute;margin-left:51pt;margin-top:16pt;width:25.5pt;height:27.75pt;rotation:180;flip:x;z-index:251662336;visibility:visible;mso-wrap-style:square;mso-wrap-distance-left:9pt;mso-wrap-distance-top:0;mso-wrap-distance-right:9pt;mso-wrap-distance-bottom:0;mso-position-horizontal:absolute;mso-position-horizontal-relative:text;mso-position-vertical:absolute;mso-position-vertical-relative:text" o:gfxdata="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" adj="-50073" strokecolor="#5b9bd5 [3204]">
+                <v:stroke startarrowwidth="narrow" startarrowlength="short" endarrow="block"/>
+              </v:shape>
+            </w:pict>
           </mc:Fallback>
         </mc:AlternateContent>
       </w:r>
@@ -783,9 +779,9 @@
           <w:noProof/>
         </w:rPr>
         <mc:AlternateContent>
-          <mc:Choice Requires="wpg">
+          <mc:Choice Requires="wps">
             <w:drawing>
-              <wp:anchor distT="0" distB="0" distL="114300" distR="114300" simplePos="0" relativeHeight="251663360" behindDoc="0" locked="0" layoutInCell="1" hidden="0" allowOverlap="1">
+              <wp:anchor distT="0" distB="0" distL="114300" distR="114300" simplePos="0" relativeHeight="251663360" behindDoc="0" locked="0" layoutInCell="1" hidden="0" allowOverlap="1" wp14:anchorId="61937D76" wp14:editId="7240F719">
                 <wp:simplePos x="0" y="0"/>
                 <wp:positionH relativeFrom="column">
                   <wp:posOffset>685800</wp:posOffset>
@@ -825,66 +821,121 @@
                     </wps:wsp>
                   </a:graphicData>
                 </a:graphic>
+                <wp14:sizeRelH relativeFrom="margin">
+                  <wp14:pctWidth>0</wp14:pctWidth>
+                </wp14:sizeRelH>
+                <wp14:sizeRelV relativeFrom="margin">
+                  <wp14:pctHeight>0</wp14:pctHeight>
+                </wp14:sizeRelV>
               </wp:anchor>
             </w:drawing>
           </mc:Choice>
-          <mc:Fallback xmlns:dgm="http://schemas.openxmlformats.org/drawingml/2006/diagram" xmlns:lc="http://schemas.openxmlformats.org/drawingml/2006/lockedCanvas" xmlns:c="http://schemas.openxmlformats.org/drawingml/2006/chart" xmlns:pic="http://schemas.openxmlformats.org/drawingml/2006/picture" xmlns:a="http://schemas.openxmlformats.org/drawingml/2006/main" xmlns:sl="http://schemas.openxmlformats.org/schemaLibrary/2006/main">
+          <mc:Fallback>
+            <w:pict>
+              <v:shapetype w14:anchorId="1B694890" id="_x0000_t32" coordsize="21600,21600" o:spt="32" o:oned="t" path="m,l21600,21600e" filled="f">
+                <v:path arrowok="t" fillok="f" o:connecttype="none"/>
+                <o:lock v:ext="edit" shapetype="t"/>
+              </v:shapetype>
+              <v:shape id="Conector recto de flecha 13" o:spid="_x0000_s1026" type="#_x0000_t32" style="position:absolute;margin-left:54pt;margin-top:14pt;width:12pt;height:9.75pt;rotation:180;flip:x;z-index:251663360;visibility:visible;mso-wrap-style:square;mso-width-percent:0;mso-height-percent:0;mso-wrap-distance-left:9pt;mso-wrap-distance-top:0;mso-wrap-distance-right:9pt;mso-wrap-distance-bottom:0;mso-position-horizontal:absolute;mso-position-horizontal-relative:text;mso-position-vertical:absolute;mso-position-vertical-relative:text;mso-width-percent:0;mso-height-percent:0;mso-width-relative:margin;mso-height-relative:margin" o:gfxdata="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" strokecolor="#5b9bd5 [3204]">
+                <v:stroke startarrowwidth="narrow" startarrowlength="short" endarrow="block" joinstyle="miter"/>
+              </v:shape>
+            </w:pict>
+          </mc:Fallback>
+        </mc:AlternateContent>
+      </w:r>
+    </w:p>
+    <w:p>
+      <w:r>
+        <w:rPr>
+          <w:noProof/>
+        </w:rPr>
+        <mc:AlternateContent>
+          <mc:Choice Requires="wps">
             <w:drawing>
-              <wp:anchor allowOverlap="1" behindDoc="0" distB="0" distT="0" distL="114300" distR="114300" hidden="0" layoutInCell="1" locked="0" relativeHeight="0" simplePos="0">
+              <wp:anchor distT="0" distB="0" distL="114300" distR="114300" simplePos="0" relativeHeight="251673600" behindDoc="0" locked="0" layoutInCell="1" allowOverlap="1">
                 <wp:simplePos x="0" y="0"/>
                 <wp:positionH relativeFrom="column">
-                  <wp:posOffset>685800</wp:posOffset>
+                  <wp:posOffset>835751</wp:posOffset>
                 </wp:positionH>
                 <wp:positionV relativeFrom="paragraph">
-                  <wp:posOffset>177800</wp:posOffset>
+                  <wp:posOffset>189659</wp:posOffset>
                 </wp:positionV>
-                <wp:extent cx="152400" cy="123825"/>
-                <wp:effectExtent b="0" l="0" r="0" t="0"/>
+                <wp:extent cx="322613" cy="79293"/>
+                <wp:effectExtent l="0" t="57150" r="0" b="35560"/>
                 <wp:wrapNone/>
-                <wp:docPr id="13" name="image5.png"/>
-                <a:graphic>
-                  <a:graphicData uri="http://schemas.openxmlformats.org/drawingml/2006/picture">
-                    <pic:pic>
-                      <pic:nvPicPr>
-                        <pic:cNvPr id="0" name="image5.png"/>
-                        <pic:cNvPicPr preferRelativeResize="0"/>
-                      </pic:nvPicPr>
-                      <pic:blipFill>
-                        <a:blip r:embed="rId12"/>
-                        <a:srcRect/>
-                        <a:stretch>
-                          <a:fillRect/>
-                        </a:stretch>
-                      </pic:blipFill>
-                      <pic:spPr>
-                        <a:xfrm>
+                <wp:docPr id="1" name="Conector recto de flecha 1"/>
+                <wp:cNvGraphicFramePr/>
+                <a:graphic xmlns:a="http://schemas.openxmlformats.org/drawingml/2006/main">
+                  <a:graphicData uri="http://schemas.microsoft.com/office/word/2010/wordprocessingShape">
+                    <wps:wsp>
+                      <wps:cNvCnPr/>
+                      <wps:spPr>
+                        <a:xfrm flipV="1">
                           <a:off x="0" y="0"/>
-                          <a:ext cx="152400" cy="123825"/>
+                          <a:ext cx="322613" cy="79293"/>
                         </a:xfrm>
-                        <a:prstGeom prst="rect"/>
-                        <a:ln/>
-                      </pic:spPr>
-                    </pic:pic>
+                        <a:prstGeom prst="straightConnector1">
+                          <a:avLst/>
+                        </a:prstGeom>
+                        <a:ln>
+                          <a:tailEnd type="triangle"/>
+                        </a:ln>
+                      </wps:spPr>
+                      <wps:style>
+                        <a:lnRef idx="1">
+                          <a:schemeClr val="accent1"/>
+                        </a:lnRef>
+                        <a:fillRef idx="0">
+                          <a:schemeClr val="accent1"/>
+                        </a:fillRef>
+                        <a:effectRef idx="0">
+                          <a:schemeClr val="accent1"/>
+                        </a:effectRef>
+                        <a:fontRef idx="minor">
+                          <a:schemeClr val="tx1"/>
+                        </a:fontRef>
+                      </wps:style>
+                      <wps:bodyPr/>
+                    </wps:wsp>
                   </a:graphicData>
                 </a:graphic>
               </wp:anchor>
             </w:drawing>
+          </mc:Choice>
+          <mc:Fallback>
+            <w:pict>
+              <v:shape w14:anchorId="151066F5" id="Conector recto de flecha 1" o:spid="_x0000_s1026" type="#_x0000_t32" style="position:absolute;margin-left:65.8pt;margin-top:14.95pt;width:25.4pt;height:6.25pt;flip:y;z-index:251673600;visibility:visible;mso-wrap-style:square;mso-wrap-distance-left:9pt;mso-wrap-distance-top:0;mso-wrap-distance-right:9pt;mso-wrap-distance-bottom:0;mso-position-horizontal:absolute;mso-position-horizontal-relative:text;mso-position-vertical:absolute;mso-position-vertical-relative:text" o:gfxdata="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" strokecolor="#5b9bd5 [3204]" strokeweight=".5pt">
+                <v:stroke endarrow="block" joinstyle="miter"/>
+              </v:shape>
+            </w:pict>
           </mc:Fallback>
         </mc:AlternateContent>
       </w:r>
+      <w:r>
+        <w:t>Factura(</w:t>
+      </w:r>
+      <w:r>
+        <w:rPr>
+          <w:u w:val="single"/>
+        </w:rPr>
+        <w:t>NºTrans</w:t>
+      </w:r>
+      <w:r>
+        <w:t>, NIF Cº)</w:t>
+      </w:r>
     </w:p>
     <w:p>
       <w:r>
-        <w:t>Factura(</w:t>
+        <w:t>Comprador(</w:t>
       </w:r>
       <w:r>
         <w:rPr>
           <w:u w:val="single"/>
         </w:rPr>
-        <w:t>NºTrans</w:t>
-      </w:r>
-      <w:r>
-        <w:t>, NIF Cº, Apellido Cº, Nombre Cº)</w:t>
+        <w:t>NIF Cº,</w:t>
+      </w:r>
+      <w:r>
+        <w:t xml:space="preserve"> Apellido Cº, Nombre Cº)</w:t>
       </w:r>
     </w:p>
     <w:p>
@@ -1074,12 +1125,7 @@
         <w:t>,PVP,</w:t>
       </w:r>
       <w:r>
-        <w:t>Ca</w:t>
-      </w:r>
-      <w:bookmarkStart w:id="1" w:name="_GoBack"/>
-      <w:bookmarkEnd w:id="1"/>
-      <w:r>
-        <w:t>nt</w:t>
+        <w:t>Cant</w:t>
       </w:r>
       <w:r>
         <w:t>)</w:t>

</xml_diff>

<commit_message>
BDD not null 17/03/2021
</commit_message>
<xml_diff>
--- a/BDD/RELACIONAL.docx
+++ b/BDD/RELACIONAL.docx
@@ -146,7 +146,7 @@
               </wp:anchor>
             </w:drawing>
           </mc:Choice>
-          <mc:Fallback xmlns:sl="http://schemas.openxmlformats.org/schemaLibrary/2006/main" xmlns:a="http://schemas.openxmlformats.org/drawingml/2006/main" xmlns:pic="http://schemas.openxmlformats.org/drawingml/2006/picture" xmlns:c="http://schemas.openxmlformats.org/drawingml/2006/chart" xmlns:lc="http://schemas.openxmlformats.org/drawingml/2006/lockedCanvas" xmlns:dgm="http://schemas.openxmlformats.org/drawingml/2006/diagram">
+          <mc:Fallback xmlns:dgm="http://schemas.openxmlformats.org/drawingml/2006/diagram" xmlns:lc="http://schemas.openxmlformats.org/drawingml/2006/lockedCanvas" xmlns:c="http://schemas.openxmlformats.org/drawingml/2006/chart" xmlns:pic="http://schemas.openxmlformats.org/drawingml/2006/picture" xmlns:a="http://schemas.openxmlformats.org/drawingml/2006/main" xmlns:sl="http://schemas.openxmlformats.org/schemaLibrary/2006/main">
             <w:drawing>
               <wp:anchor allowOverlap="1" behindDoc="0" distB="0" distT="0" distL="114300" distR="114300" hidden="0" layoutInCell="1" locked="0" relativeHeight="0" simplePos="0">
                 <wp:simplePos x="0" y="0"/>
@@ -263,7 +263,7 @@
               </wp:anchor>
             </w:drawing>
           </mc:Choice>
-          <mc:Fallback xmlns:sl="http://schemas.openxmlformats.org/schemaLibrary/2006/main" xmlns:a="http://schemas.openxmlformats.org/drawingml/2006/main" xmlns:pic="http://schemas.openxmlformats.org/drawingml/2006/picture" xmlns:c="http://schemas.openxmlformats.org/drawingml/2006/chart" xmlns:lc="http://schemas.openxmlformats.org/drawingml/2006/lockedCanvas" xmlns:dgm="http://schemas.openxmlformats.org/drawingml/2006/diagram">
+          <mc:Fallback xmlns:dgm="http://schemas.openxmlformats.org/drawingml/2006/diagram" xmlns:lc="http://schemas.openxmlformats.org/drawingml/2006/lockedCanvas" xmlns:c="http://schemas.openxmlformats.org/drawingml/2006/chart" xmlns:pic="http://schemas.openxmlformats.org/drawingml/2006/picture" xmlns:a="http://schemas.openxmlformats.org/drawingml/2006/main" xmlns:sl="http://schemas.openxmlformats.org/schemaLibrary/2006/main">
             <w:drawing>
               <wp:anchor allowOverlap="1" behindDoc="0" distB="0" distT="0" distL="114300" distR="114300" hidden="0" layoutInCell="1" locked="0" relativeHeight="0" simplePos="0">
                 <wp:simplePos x="0" y="0"/>
@@ -371,7 +371,7 @@
               </wp:anchor>
             </w:drawing>
           </mc:Choice>
-          <mc:Fallback xmlns:sl="http://schemas.openxmlformats.org/schemaLibrary/2006/main" xmlns:a="http://schemas.openxmlformats.org/drawingml/2006/main" xmlns:pic="http://schemas.openxmlformats.org/drawingml/2006/picture" xmlns:c="http://schemas.openxmlformats.org/drawingml/2006/chart" xmlns:lc="http://schemas.openxmlformats.org/drawingml/2006/lockedCanvas" xmlns:dgm="http://schemas.openxmlformats.org/drawingml/2006/diagram">
+          <mc:Fallback xmlns:dgm="http://schemas.openxmlformats.org/drawingml/2006/diagram" xmlns:lc="http://schemas.openxmlformats.org/drawingml/2006/lockedCanvas" xmlns:c="http://schemas.openxmlformats.org/drawingml/2006/chart" xmlns:pic="http://schemas.openxmlformats.org/drawingml/2006/picture" xmlns:a="http://schemas.openxmlformats.org/drawingml/2006/main" xmlns:sl="http://schemas.openxmlformats.org/schemaLibrary/2006/main">
             <w:drawing>
               <wp:anchor allowOverlap="1" behindDoc="0" distB="0" distT="0" distL="114300" distR="114300" hidden="0" layoutInCell="1" locked="0" relativeHeight="0" simplePos="0">
                 <wp:simplePos x="0" y="0"/>
@@ -444,8 +444,6 @@
       <w:r>
         <w:t>)</w:t>
       </w:r>
-      <w:bookmarkStart w:id="1" w:name="_GoBack"/>
-      <w:bookmarkEnd w:id="1"/>
       <w:r>
         <w:rPr>
           <w:noProof/>
@@ -496,7 +494,7 @@
               </wp:anchor>
             </w:drawing>
           </mc:Choice>
-          <mc:Fallback xmlns:sl="http://schemas.openxmlformats.org/schemaLibrary/2006/main" xmlns:a="http://schemas.openxmlformats.org/drawingml/2006/main" xmlns:pic="http://schemas.openxmlformats.org/drawingml/2006/picture" xmlns:c="http://schemas.openxmlformats.org/drawingml/2006/chart" xmlns:lc="http://schemas.openxmlformats.org/drawingml/2006/lockedCanvas" xmlns:dgm="http://schemas.openxmlformats.org/drawingml/2006/diagram">
+          <mc:Fallback xmlns:dgm="http://schemas.openxmlformats.org/drawingml/2006/diagram" xmlns:lc="http://schemas.openxmlformats.org/drawingml/2006/lockedCanvas" xmlns:c="http://schemas.openxmlformats.org/drawingml/2006/chart" xmlns:pic="http://schemas.openxmlformats.org/drawingml/2006/picture" xmlns:a="http://schemas.openxmlformats.org/drawingml/2006/main" xmlns:sl="http://schemas.openxmlformats.org/schemaLibrary/2006/main">
             <w:drawing>
               <wp:anchor allowOverlap="1" behindDoc="0" distB="0" distT="0" distL="114300" distR="114300" hidden="0" layoutInCell="1" locked="0" relativeHeight="0" simplePos="0">
                 <wp:simplePos x="0" y="0"/>
@@ -845,6 +843,8 @@
       </w:r>
     </w:p>
     <w:p>
+      <w:bookmarkStart w:id="1" w:name="_GoBack"/>
+      <w:bookmarkEnd w:id="1"/>
       <w:r>
         <w:rPr>
           <w:noProof/>
@@ -855,13 +855,13 @@
               <wp:anchor distT="0" distB="0" distL="114300" distR="114300" simplePos="0" relativeHeight="251673600" behindDoc="0" locked="0" layoutInCell="1" allowOverlap="1">
                 <wp:simplePos x="0" y="0"/>
                 <wp:positionH relativeFrom="column">
-                  <wp:posOffset>835751</wp:posOffset>
+                  <wp:posOffset>878061</wp:posOffset>
                 </wp:positionH>
                 <wp:positionV relativeFrom="paragraph">
-                  <wp:posOffset>189659</wp:posOffset>
+                  <wp:posOffset>147871</wp:posOffset>
                 </wp:positionV>
-                <wp:extent cx="322613" cy="79293"/>
-                <wp:effectExtent l="0" t="57150" r="0" b="35560"/>
+                <wp:extent cx="336430" cy="138011"/>
+                <wp:effectExtent l="38100" t="0" r="26035" b="71755"/>
                 <wp:wrapNone/>
                 <wp:docPr id="1" name="Conector recto de flecha 1"/>
                 <wp:cNvGraphicFramePr/>
@@ -870,9 +870,9 @@
                     <wps:wsp>
                       <wps:cNvCnPr/>
                       <wps:spPr>
-                        <a:xfrm flipV="1">
+                        <a:xfrm flipH="1">
                           <a:off x="0" y="0"/>
-                          <a:ext cx="322613" cy="79293"/>
+                          <a:ext cx="336430" cy="138011"/>
                         </a:xfrm>
                         <a:prstGeom prst="straightConnector1">
                           <a:avLst/>
@@ -899,12 +899,22 @@
                     </wps:wsp>
                   </a:graphicData>
                 </a:graphic>
+                <wp14:sizeRelH relativeFrom="margin">
+                  <wp14:pctWidth>0</wp14:pctWidth>
+                </wp14:sizeRelH>
+                <wp14:sizeRelV relativeFrom="margin">
+                  <wp14:pctHeight>0</wp14:pctHeight>
+                </wp14:sizeRelV>
               </wp:anchor>
             </w:drawing>
           </mc:Choice>
           <mc:Fallback>
             <w:pict>
-              <v:shape w14:anchorId="151066F5" id="Conector recto de flecha 1" o:spid="_x0000_s1026" type="#_x0000_t32" style="position:absolute;margin-left:65.8pt;margin-top:14.95pt;width:25.4pt;height:6.25pt;flip:y;z-index:251673600;visibility:visible;mso-wrap-style:square;mso-wrap-distance-left:9pt;mso-wrap-distance-top:0;mso-wrap-distance-right:9pt;mso-wrap-distance-bottom:0;mso-position-horizontal:absolute;mso-position-horizontal-relative:text;mso-position-vertical:absolute;mso-position-vertical-relative:text" o:gfxdata="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" strokecolor="#5b9bd5 [3204]" strokeweight=".5pt">
+              <v:shapetype w14:anchorId="4DBC544D" id="_x0000_t32" coordsize="21600,21600" o:spt="32" o:oned="t" path="m,l21600,21600e" filled="f">
+                <v:path arrowok="t" fillok="f" o:connecttype="none"/>
+                <o:lock v:ext="edit" shapetype="t"/>
+              </v:shapetype>
+              <v:shape id="Conector recto de flecha 1" o:spid="_x0000_s1026" type="#_x0000_t32" style="position:absolute;margin-left:69.15pt;margin-top:11.65pt;width:26.5pt;height:10.85pt;flip:x;z-index:251673600;visibility:visible;mso-wrap-style:square;mso-width-percent:0;mso-height-percent:0;mso-wrap-distance-left:9pt;mso-wrap-distance-top:0;mso-wrap-distance-right:9pt;mso-wrap-distance-bottom:0;mso-position-horizontal:absolute;mso-position-horizontal-relative:text;mso-position-vertical:absolute;mso-position-vertical-relative:text;mso-width-percent:0;mso-height-percent:0;mso-width-relative:margin;mso-height-relative:margin" o:gfxdata="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" strokecolor="#5b9bd5 [3204]" strokeweight=".5pt">
                 <v:stroke endarrow="block" joinstyle="miter"/>
               </v:shape>
             </w:pict>

</xml_diff>